<commit_message>
update printable resume and download pdf version
</commit_message>
<xml_diff>
--- a/myResume.docx
+++ b/myResume.docx
@@ -2,13 +2,1106 @@
 <file path=word/document.xml><?xml version="1.0" encoding="utf-8"?>
 <w:document xmlns:wpc="http://schemas.microsoft.com/office/word/2010/wordprocessingCanvas" xmlns:cx="http://schemas.microsoft.com/office/drawing/2014/chartex" xmlns:cx1="http://schemas.microsoft.com/office/drawing/2015/9/8/chartex" xmlns:cx2="http://schemas.microsoft.com/office/drawing/2015/10/21/chartex" xmlns:cx3="http://schemas.microsoft.com/office/drawing/2016/5/9/chartex" xmlns:cx4="http://schemas.microsoft.com/office/drawing/2016/5/10/chartex" xmlns:cx5="http://schemas.microsoft.com/office/drawing/2016/5/11/chartex" xmlns:cx6="http://schemas.microsoft.com/office/drawing/2016/5/12/chartex" xmlns:cx7="http://schemas.microsoft.com/office/drawing/2016/5/13/chartex" xmlns:cx8="http://schemas.microsoft.com/office/drawing/2016/5/14/chartex" xmlns:mc="http://schemas.openxmlformats.org/markup-compatibility/2006" xmlns:aink="http://schemas.microsoft.com/office/drawing/2016/ink" xmlns:am3d="http://schemas.microsoft.com/office/drawing/2017/model3d" xmlns:o="urn:schemas-microsoft-com:office:office" xmlns:r="http://schemas.openxmlformats.org/officeDocument/2006/relationships" xmlns:m="http://schemas.openxmlformats.org/officeDocument/2006/math" xmlns:v="urn:schemas-microsoft-com:vml" xmlns:wp14="http://schemas.microsoft.com/office/word/2010/wordprocessingDrawing" xmlns:wp="http://schemas.openxmlformats.org/drawingml/2006/wordprocessingDrawing" xmlns:w10="urn:schemas-microsoft-com:office:word" xmlns:w="http://schemas.openxmlformats.org/wordprocessingml/2006/main" xmlns:w14="http://schemas.microsoft.com/office/word/2010/wordml" xmlns:w15="http://schemas.microsoft.com/office/word/2012/wordml" xmlns:w16cid="http://schemas.microsoft.com/office/word/2016/wordml/cid" xmlns:w16se="http://schemas.microsoft.com/office/word/2015/wordml/symex" xmlns:wpg="http://schemas.microsoft.com/office/word/2010/wordprocessingGroup" xmlns:wpi="http://schemas.microsoft.com/office/word/2010/wordprocessingInk" xmlns:wne="http://schemas.microsoft.com/office/word/2006/wordml" xmlns:wps="http://schemas.microsoft.com/office/word/2010/wordprocessingShape" mc:Ignorable="w14 w15 w16se w16cid wp14">
   <w:body>
+    <w:tbl>
+      <w:tblPr>
+        <w:tblStyle w:val="TableGrid"/>
+        <w:tblW w:w="0" w:type="auto"/>
+        <w:tblBorders>
+          <w:top w:val="none" w:sz="0" w:space="0" w:color="auto"/>
+          <w:left w:val="none" w:sz="0" w:space="0" w:color="auto"/>
+          <w:bottom w:val="none" w:sz="0" w:space="0" w:color="auto"/>
+          <w:right w:val="none" w:sz="0" w:space="0" w:color="auto"/>
+          <w:insideH w:val="none" w:sz="0" w:space="0" w:color="auto"/>
+          <w:insideV w:val="none" w:sz="0" w:space="0" w:color="auto"/>
+        </w:tblBorders>
+        <w:tblLook w:val="04A0" w:firstRow="1" w:lastRow="0" w:firstColumn="1" w:lastColumn="0" w:noHBand="0" w:noVBand="1"/>
+      </w:tblPr>
+      <w:tblGrid>
+        <w:gridCol w:w="1890"/>
+        <w:gridCol w:w="805"/>
+        <w:gridCol w:w="2400"/>
+        <w:gridCol w:w="840"/>
+        <w:gridCol w:w="815"/>
+        <w:gridCol w:w="1255"/>
+        <w:gridCol w:w="2785"/>
+      </w:tblGrid>
+      <w:tr>
+        <w:trPr>
+          <w:trHeight w:val="491"/>
+        </w:trPr>
+        <w:tc>
+          <w:tcPr>
+            <w:tcW w:w="1890" w:type="dxa"/>
+            <w:vMerge w:val="restart"/>
+          </w:tcPr>
+          <w:p>
+            <w:pPr>
+              <w:rPr>
+                <w:sz w:val="32"/>
+              </w:rPr>
+            </w:pPr>
+            <w:r>
+              <w:rPr>
+                <w:sz w:val="96"/>
+              </w:rPr>
+              <w:t xml:space="preserve"> </w:t>
+            </w:r>
+          </w:p>
+        </w:tc>
+        <w:tc>
+          <w:tcPr>
+            <w:tcW w:w="4045" w:type="dxa"/>
+            <w:gridSpan w:val="3"/>
+            <w:vMerge w:val="restart"/>
+          </w:tcPr>
+          <w:p>
+            <w:pPr>
+              <w:jc w:val="center"/>
+              <w:rPr>
+                <w:sz w:val="44"/>
+              </w:rPr>
+            </w:pPr>
+            <w:bookmarkStart w:id="0" w:name="_GoBack"/>
+            <w:bookmarkEnd w:id="0"/>
+            <w:r>
+              <w:rPr>
+                <w:sz w:val="44"/>
+              </w:rPr>
+              <w:t>Lampson Nguyen</w:t>
+            </w:r>
+          </w:p>
+          <w:p>
+            <w:pPr>
+              <w:jc w:val="center"/>
+              <w:rPr>
+                <w:sz w:val="36"/>
+              </w:rPr>
+            </w:pPr>
+            <w:r>
+              <w:rPr>
+                <w:sz w:val="36"/>
+              </w:rPr>
+              <w:t>Software Engineer</w:t>
+            </w:r>
+          </w:p>
+        </w:tc>
+        <w:tc>
+          <w:tcPr>
+            <w:tcW w:w="4855" w:type="dxa"/>
+            <w:gridSpan w:val="3"/>
+          </w:tcPr>
+          <w:p>
+            <w:pPr>
+              <w:rPr>
+                <w:sz w:val="24"/>
+              </w:rPr>
+            </w:pPr>
+            <w:r>
+              <w:rPr>
+                <w:sz w:val="24"/>
+              </w:rPr>
+              <w:t xml:space="preserve">Email: </w:t>
+            </w:r>
+            <w:hyperlink r:id="rId5" w:history="1">
+              <w:r>
+                <w:rPr>
+                  <w:rStyle w:val="Hyperlink"/>
+                  <w:sz w:val="24"/>
+                </w:rPr>
+                <w:t>lampsonnguyen@yahoo.com</w:t>
+              </w:r>
+            </w:hyperlink>
+          </w:p>
+        </w:tc>
+      </w:tr>
+      <w:tr>
+        <w:trPr>
+          <w:trHeight w:val="520"/>
+        </w:trPr>
+        <w:tc>
+          <w:tcPr>
+            <w:tcW w:w="1890" w:type="dxa"/>
+            <w:vMerge/>
+          </w:tcPr>
+          <w:p>
+            <w:pPr>
+              <w:rPr>
+                <w:sz w:val="24"/>
+              </w:rPr>
+            </w:pPr>
+          </w:p>
+        </w:tc>
+        <w:tc>
+          <w:tcPr>
+            <w:tcW w:w="4045" w:type="dxa"/>
+            <w:gridSpan w:val="3"/>
+            <w:vMerge/>
+          </w:tcPr>
+          <w:p>
+            <w:pPr>
+              <w:rPr>
+                <w:sz w:val="24"/>
+              </w:rPr>
+            </w:pPr>
+          </w:p>
+        </w:tc>
+        <w:tc>
+          <w:tcPr>
+            <w:tcW w:w="4855" w:type="dxa"/>
+            <w:gridSpan w:val="3"/>
+          </w:tcPr>
+          <w:p>
+            <w:pPr>
+              <w:rPr>
+                <w:sz w:val="24"/>
+              </w:rPr>
+            </w:pPr>
+            <w:r>
+              <w:rPr>
+                <w:sz w:val="24"/>
+              </w:rPr>
+              <w:t>Phone: (805) 402-6754</w:t>
+            </w:r>
+          </w:p>
+        </w:tc>
+      </w:tr>
+      <w:tr>
+        <w:trPr>
+          <w:trHeight w:val="522"/>
+        </w:trPr>
+        <w:tc>
+          <w:tcPr>
+            <w:tcW w:w="1890" w:type="dxa"/>
+            <w:vMerge/>
+            <w:tcBorders>
+              <w:bottom w:val="single" w:sz="4" w:space="0" w:color="auto"/>
+            </w:tcBorders>
+          </w:tcPr>
+          <w:p>
+            <w:pPr>
+              <w:rPr>
+                <w:sz w:val="24"/>
+              </w:rPr>
+            </w:pPr>
+          </w:p>
+        </w:tc>
+        <w:tc>
+          <w:tcPr>
+            <w:tcW w:w="4045" w:type="dxa"/>
+            <w:gridSpan w:val="3"/>
+            <w:vMerge/>
+            <w:tcBorders>
+              <w:bottom w:val="single" w:sz="4" w:space="0" w:color="auto"/>
+            </w:tcBorders>
+          </w:tcPr>
+          <w:p>
+            <w:pPr>
+              <w:rPr>
+                <w:sz w:val="24"/>
+              </w:rPr>
+            </w:pPr>
+          </w:p>
+        </w:tc>
+        <w:tc>
+          <w:tcPr>
+            <w:tcW w:w="4855" w:type="dxa"/>
+            <w:gridSpan w:val="3"/>
+            <w:tcBorders>
+              <w:bottom w:val="single" w:sz="4" w:space="0" w:color="auto"/>
+            </w:tcBorders>
+          </w:tcPr>
+          <w:p>
+            <w:pPr>
+              <w:rPr>
+                <w:sz w:val="24"/>
+              </w:rPr>
+            </w:pPr>
+            <w:r>
+              <w:rPr>
+                <w:sz w:val="24"/>
+              </w:rPr>
+              <w:t>Residence: Los Angeles, California</w:t>
+            </w:r>
+          </w:p>
+        </w:tc>
+      </w:tr>
+      <w:tr>
+        <w:tc>
+          <w:tcPr>
+            <w:tcW w:w="2695" w:type="dxa"/>
+            <w:gridSpan w:val="2"/>
+            <w:tcBorders>
+              <w:top w:val="single" w:sz="4" w:space="0" w:color="auto"/>
+              <w:bottom w:val="single" w:sz="4" w:space="0" w:color="auto"/>
+              <w:right w:val="single" w:sz="4" w:space="0" w:color="auto"/>
+            </w:tcBorders>
+          </w:tcPr>
+          <w:p>
+            <w:pPr>
+              <w:jc w:val="center"/>
+              <w:rPr>
+                <w:b/>
+                <w:sz w:val="36"/>
+              </w:rPr>
+            </w:pPr>
+            <w:r>
+              <w:rPr>
+                <w:b/>
+                <w:sz w:val="36"/>
+              </w:rPr>
+              <w:t>Personal Profile</w:t>
+            </w:r>
+          </w:p>
+        </w:tc>
+        <w:tc>
+          <w:tcPr>
+            <w:tcW w:w="8095" w:type="dxa"/>
+            <w:gridSpan w:val="5"/>
+            <w:tcBorders>
+              <w:top w:val="single" w:sz="4" w:space="0" w:color="auto"/>
+              <w:left w:val="single" w:sz="4" w:space="0" w:color="auto"/>
+              <w:bottom w:val="single" w:sz="4" w:space="0" w:color="auto"/>
+            </w:tcBorders>
+          </w:tcPr>
+          <w:p>
+            <w:pPr>
+              <w:rPr>
+                <w:sz w:val="24"/>
+              </w:rPr>
+            </w:pPr>
+            <w:r>
+              <w:rPr>
+                <w:sz w:val="24"/>
+              </w:rPr>
+              <w:t xml:space="preserve">I am a Jr. Software Developer whom is passionate about programming and a fast learner. I have experiences with web development, machine </w:t>
+            </w:r>
+            <w:r>
+              <w:rPr>
+                <w:sz w:val="24"/>
+              </w:rPr>
+              <w:t>learning</w:t>
+            </w:r>
+            <w:r>
+              <w:rPr>
+                <w:sz w:val="24"/>
+              </w:rPr>
+              <w:t xml:space="preserve"> algorithm, data fusion and data science. With my career begin in Defense and Aerospace industry, I am experienced in Mission Planning software and process, and Electronic Warfare. I currently hold DoD Secret Clearance.</w:t>
+            </w:r>
+          </w:p>
+          <w:p>
+            <w:pPr>
+              <w:rPr>
+                <w:sz w:val="24"/>
+              </w:rPr>
+            </w:pPr>
+          </w:p>
+        </w:tc>
+      </w:tr>
+      <w:tr>
+        <w:tc>
+          <w:tcPr>
+            <w:tcW w:w="2695" w:type="dxa"/>
+            <w:gridSpan w:val="2"/>
+            <w:tcBorders>
+              <w:top w:val="single" w:sz="4" w:space="0" w:color="auto"/>
+              <w:bottom w:val="single" w:sz="4" w:space="0" w:color="auto"/>
+              <w:right w:val="single" w:sz="4" w:space="0" w:color="auto"/>
+            </w:tcBorders>
+          </w:tcPr>
+          <w:p>
+            <w:pPr>
+              <w:jc w:val="center"/>
+              <w:rPr>
+                <w:b/>
+                <w:sz w:val="36"/>
+              </w:rPr>
+            </w:pPr>
+            <w:r>
+              <w:rPr>
+                <w:b/>
+                <w:sz w:val="36"/>
+              </w:rPr>
+              <w:t>Skillset</w:t>
+            </w:r>
+          </w:p>
+        </w:tc>
+        <w:tc>
+          <w:tcPr>
+            <w:tcW w:w="4055" w:type="dxa"/>
+            <w:gridSpan w:val="3"/>
+            <w:tcBorders>
+              <w:top w:val="single" w:sz="4" w:space="0" w:color="auto"/>
+              <w:left w:val="single" w:sz="4" w:space="0" w:color="auto"/>
+              <w:bottom w:val="single" w:sz="4" w:space="0" w:color="auto"/>
+            </w:tcBorders>
+          </w:tcPr>
+          <w:p>
+            <w:pPr>
+              <w:rPr>
+                <w:b/>
+                <w:sz w:val="24"/>
+              </w:rPr>
+            </w:pPr>
+            <w:r>
+              <w:rPr>
+                <w:b/>
+                <w:sz w:val="24"/>
+              </w:rPr>
+              <w:t>Software Development</w:t>
+            </w:r>
+          </w:p>
+          <w:p>
+            <w:pPr>
+              <w:rPr>
+                <w:sz w:val="24"/>
+              </w:rPr>
+            </w:pPr>
+            <w:r>
+              <w:rPr>
+                <w:sz w:val="24"/>
+              </w:rPr>
+              <w:t>Follow and implement good coding practices and design.</w:t>
+            </w:r>
+          </w:p>
+          <w:p>
+            <w:pPr>
+              <w:rPr>
+                <w:sz w:val="24"/>
+              </w:rPr>
+            </w:pPr>
+          </w:p>
+        </w:tc>
+        <w:tc>
+          <w:tcPr>
+            <w:tcW w:w="4040" w:type="dxa"/>
+            <w:gridSpan w:val="2"/>
+            <w:tcBorders>
+              <w:top w:val="single" w:sz="4" w:space="0" w:color="auto"/>
+              <w:bottom w:val="single" w:sz="4" w:space="0" w:color="auto"/>
+            </w:tcBorders>
+          </w:tcPr>
+          <w:p>
+            <w:pPr>
+              <w:rPr>
+                <w:b/>
+                <w:sz w:val="24"/>
+              </w:rPr>
+            </w:pPr>
+            <w:r>
+              <w:rPr>
+                <w:b/>
+                <w:sz w:val="24"/>
+              </w:rPr>
+              <w:t>Collaborative</w:t>
+            </w:r>
+            <w:r>
+              <w:rPr>
+                <w:b/>
+                <w:sz w:val="24"/>
+              </w:rPr>
+              <w:t>s</w:t>
+            </w:r>
+          </w:p>
+          <w:p>
+            <w:pPr>
+              <w:rPr>
+                <w:sz w:val="24"/>
+              </w:rPr>
+            </w:pPr>
+            <w:r>
+              <w:rPr>
+                <w:sz w:val="24"/>
+              </w:rPr>
+              <w:t>Proven ability to collaborate and communicate with other developers to achieve mission success.</w:t>
+            </w:r>
+          </w:p>
+          <w:p>
+            <w:pPr>
+              <w:rPr>
+                <w:sz w:val="24"/>
+              </w:rPr>
+            </w:pPr>
+          </w:p>
+        </w:tc>
+      </w:tr>
+      <w:tr>
+        <w:tc>
+          <w:tcPr>
+            <w:tcW w:w="2695" w:type="dxa"/>
+            <w:gridSpan w:val="2"/>
+            <w:tcBorders>
+              <w:top w:val="single" w:sz="4" w:space="0" w:color="auto"/>
+              <w:bottom w:val="single" w:sz="4" w:space="0" w:color="auto"/>
+              <w:right w:val="single" w:sz="4" w:space="0" w:color="auto"/>
+            </w:tcBorders>
+          </w:tcPr>
+          <w:p>
+            <w:pPr>
+              <w:jc w:val="center"/>
+              <w:rPr>
+                <w:b/>
+                <w:sz w:val="36"/>
+              </w:rPr>
+            </w:pPr>
+            <w:r>
+              <w:rPr>
+                <w:b/>
+                <w:sz w:val="36"/>
+              </w:rPr>
+              <w:t>Technical Skills</w:t>
+            </w:r>
+          </w:p>
+        </w:tc>
+        <w:tc>
+          <w:tcPr>
+            <w:tcW w:w="2400" w:type="dxa"/>
+            <w:tcBorders>
+              <w:top w:val="single" w:sz="4" w:space="0" w:color="auto"/>
+              <w:left w:val="single" w:sz="4" w:space="0" w:color="auto"/>
+              <w:bottom w:val="single" w:sz="4" w:space="0" w:color="auto"/>
+            </w:tcBorders>
+          </w:tcPr>
+          <w:p>
+            <w:pPr>
+              <w:rPr>
+                <w:sz w:val="24"/>
+              </w:rPr>
+            </w:pPr>
+            <w:r>
+              <w:rPr>
+                <w:sz w:val="24"/>
+              </w:rPr>
+              <w:t>C#</w:t>
+            </w:r>
+          </w:p>
+          <w:p>
+            <w:pPr>
+              <w:rPr>
+                <w:sz w:val="24"/>
+              </w:rPr>
+            </w:pPr>
+            <w:r>
+              <w:rPr>
+                <w:sz w:val="24"/>
+              </w:rPr>
+              <w:t>Java</w:t>
+            </w:r>
+          </w:p>
+          <w:p>
+            <w:pPr>
+              <w:rPr>
+                <w:sz w:val="24"/>
+              </w:rPr>
+            </w:pPr>
+            <w:r>
+              <w:rPr>
+                <w:sz w:val="24"/>
+              </w:rPr>
+              <w:t xml:space="preserve">Python </w:t>
+            </w:r>
+          </w:p>
+        </w:tc>
+        <w:tc>
+          <w:tcPr>
+            <w:tcW w:w="2910" w:type="dxa"/>
+            <w:gridSpan w:val="3"/>
+            <w:tcBorders>
+              <w:top w:val="single" w:sz="4" w:space="0" w:color="auto"/>
+              <w:bottom w:val="single" w:sz="4" w:space="0" w:color="auto"/>
+            </w:tcBorders>
+          </w:tcPr>
+          <w:p>
+            <w:pPr>
+              <w:rPr>
+                <w:sz w:val="24"/>
+              </w:rPr>
+            </w:pPr>
+            <w:r>
+              <w:rPr>
+                <w:sz w:val="24"/>
+              </w:rPr>
+              <w:t>C++</w:t>
+            </w:r>
+          </w:p>
+          <w:p>
+            <w:pPr>
+              <w:rPr>
+                <w:sz w:val="24"/>
+              </w:rPr>
+            </w:pPr>
+            <w:r>
+              <w:rPr>
+                <w:sz w:val="24"/>
+              </w:rPr>
+              <w:t>SQL</w:t>
+            </w:r>
+          </w:p>
+          <w:p>
+            <w:pPr>
+              <w:rPr>
+                <w:sz w:val="24"/>
+              </w:rPr>
+            </w:pPr>
+            <w:r>
+              <w:rPr>
+                <w:sz w:val="24"/>
+              </w:rPr>
+              <w:t>VHDL</w:t>
+            </w:r>
+          </w:p>
+        </w:tc>
+        <w:tc>
+          <w:tcPr>
+            <w:tcW w:w="2785" w:type="dxa"/>
+            <w:tcBorders>
+              <w:top w:val="single" w:sz="4" w:space="0" w:color="auto"/>
+              <w:bottom w:val="single" w:sz="4" w:space="0" w:color="auto"/>
+            </w:tcBorders>
+          </w:tcPr>
+          <w:p>
+            <w:pPr>
+              <w:rPr>
+                <w:sz w:val="24"/>
+              </w:rPr>
+            </w:pPr>
+            <w:r>
+              <w:rPr>
+                <w:sz w:val="24"/>
+              </w:rPr>
+              <w:t>Git</w:t>
+            </w:r>
+          </w:p>
+          <w:p>
+            <w:pPr>
+              <w:rPr>
+                <w:sz w:val="24"/>
+              </w:rPr>
+            </w:pPr>
+            <w:r>
+              <w:rPr>
+                <w:sz w:val="24"/>
+              </w:rPr>
+              <w:t>Agile Methodology</w:t>
+            </w:r>
+          </w:p>
+          <w:p>
+            <w:pPr>
+              <w:rPr>
+                <w:sz w:val="24"/>
+              </w:rPr>
+            </w:pPr>
+            <w:r>
+              <w:rPr>
+                <w:sz w:val="24"/>
+              </w:rPr>
+              <w:t>HTML/CSS/</w:t>
+            </w:r>
+            <w:r>
+              <w:rPr>
+                <w:sz w:val="24"/>
+              </w:rPr>
+              <w:t>JavaScript</w:t>
+            </w:r>
+          </w:p>
+          <w:p>
+            <w:pPr>
+              <w:rPr>
+                <w:sz w:val="24"/>
+              </w:rPr>
+            </w:pPr>
+          </w:p>
+        </w:tc>
+      </w:tr>
+      <w:tr>
+        <w:tc>
+          <w:tcPr>
+            <w:tcW w:w="2695" w:type="dxa"/>
+            <w:gridSpan w:val="2"/>
+            <w:tcBorders>
+              <w:top w:val="single" w:sz="4" w:space="0" w:color="auto"/>
+              <w:bottom w:val="single" w:sz="4" w:space="0" w:color="auto"/>
+              <w:right w:val="single" w:sz="4" w:space="0" w:color="auto"/>
+            </w:tcBorders>
+          </w:tcPr>
+          <w:p>
+            <w:pPr>
+              <w:jc w:val="center"/>
+              <w:rPr>
+                <w:b/>
+                <w:sz w:val="36"/>
+              </w:rPr>
+            </w:pPr>
+            <w:r>
+              <w:rPr>
+                <w:b/>
+                <w:sz w:val="36"/>
+              </w:rPr>
+              <w:t>Work Experiences</w:t>
+            </w:r>
+          </w:p>
+        </w:tc>
+        <w:tc>
+          <w:tcPr>
+            <w:tcW w:w="8095" w:type="dxa"/>
+            <w:gridSpan w:val="5"/>
+            <w:tcBorders>
+              <w:top w:val="single" w:sz="4" w:space="0" w:color="auto"/>
+              <w:left w:val="single" w:sz="4" w:space="0" w:color="auto"/>
+              <w:bottom w:val="single" w:sz="4" w:space="0" w:color="auto"/>
+            </w:tcBorders>
+          </w:tcPr>
+          <w:p>
+            <w:pPr>
+              <w:rPr>
+                <w:b/>
+                <w:bCs/>
+                <w:sz w:val="24"/>
+              </w:rPr>
+            </w:pPr>
+            <w:r>
+              <w:rPr>
+                <w:b/>
+                <w:bCs/>
+                <w:sz w:val="24"/>
+              </w:rPr>
+              <w:t>Software Developer at NAWCWD - Point Mugu</w:t>
+            </w:r>
+          </w:p>
+          <w:p>
+            <w:pPr>
+              <w:rPr>
+                <w:i/>
+                <w:iCs/>
+                <w:sz w:val="24"/>
+              </w:rPr>
+            </w:pPr>
+            <w:r>
+              <w:rPr>
+                <w:i/>
+                <w:iCs/>
+                <w:sz w:val="24"/>
+              </w:rPr>
+              <w:t>August 2016 - Present</w:t>
+            </w:r>
+          </w:p>
+          <w:p>
+            <w:pPr>
+              <w:rPr>
+                <w:sz w:val="24"/>
+              </w:rPr>
+            </w:pPr>
+            <w:r>
+              <w:rPr>
+                <w:sz w:val="24"/>
+              </w:rPr>
+              <w:t xml:space="preserve">Work to support Navy's mission to advance its forces capabilities. </w:t>
+            </w:r>
+            <w:r>
+              <w:rPr>
+                <w:sz w:val="24"/>
+              </w:rPr>
+              <w:t>Effort</w:t>
+            </w:r>
+            <w:r>
+              <w:rPr>
+                <w:sz w:val="24"/>
+              </w:rPr>
+              <w:t>s include: support</w:t>
+            </w:r>
+            <w:r>
+              <w:rPr>
+                <w:sz w:val="24"/>
+              </w:rPr>
+              <w:t>s of</w:t>
+            </w:r>
+            <w:r>
+              <w:rPr>
+                <w:sz w:val="24"/>
+              </w:rPr>
+              <w:t xml:space="preserve"> FMS in flight testing, and </w:t>
+            </w:r>
+            <w:r>
+              <w:rPr>
+                <w:sz w:val="24"/>
+              </w:rPr>
+              <w:t>development of</w:t>
+            </w:r>
+            <w:r>
+              <w:rPr>
+                <w:sz w:val="24"/>
+              </w:rPr>
+              <w:t xml:space="preserve"> </w:t>
+            </w:r>
+            <w:r>
+              <w:rPr>
+                <w:sz w:val="24"/>
+              </w:rPr>
+              <w:t>business data visualization software</w:t>
+            </w:r>
+            <w:r>
+              <w:rPr>
+                <w:sz w:val="24"/>
+              </w:rPr>
+              <w:t>, mission planning, and data analysis.</w:t>
+            </w:r>
+          </w:p>
+          <w:p>
+            <w:pPr>
+              <w:rPr>
+                <w:sz w:val="24"/>
+              </w:rPr>
+            </w:pPr>
+          </w:p>
+        </w:tc>
+      </w:tr>
+      <w:tr>
+        <w:tc>
+          <w:tcPr>
+            <w:tcW w:w="2695" w:type="dxa"/>
+            <w:gridSpan w:val="2"/>
+            <w:tcBorders>
+              <w:top w:val="single" w:sz="4" w:space="0" w:color="auto"/>
+              <w:bottom w:val="single" w:sz="4" w:space="0" w:color="auto"/>
+              <w:right w:val="single" w:sz="4" w:space="0" w:color="auto"/>
+            </w:tcBorders>
+          </w:tcPr>
+          <w:p>
+            <w:pPr>
+              <w:jc w:val="center"/>
+              <w:rPr>
+                <w:b/>
+                <w:sz w:val="36"/>
+              </w:rPr>
+            </w:pPr>
+            <w:r>
+              <w:rPr>
+                <w:b/>
+                <w:sz w:val="36"/>
+              </w:rPr>
+              <w:t>Relevant Projects</w:t>
+            </w:r>
+          </w:p>
+        </w:tc>
+        <w:tc>
+          <w:tcPr>
+            <w:tcW w:w="8095" w:type="dxa"/>
+            <w:gridSpan w:val="5"/>
+            <w:tcBorders>
+              <w:top w:val="single" w:sz="4" w:space="0" w:color="auto"/>
+              <w:left w:val="single" w:sz="4" w:space="0" w:color="auto"/>
+              <w:bottom w:val="single" w:sz="4" w:space="0" w:color="auto"/>
+            </w:tcBorders>
+          </w:tcPr>
+          <w:p>
+            <w:pPr>
+              <w:rPr>
+                <w:b/>
+                <w:bCs/>
+                <w:sz w:val="24"/>
+              </w:rPr>
+            </w:pPr>
+            <w:r>
+              <w:rPr>
+                <w:b/>
+                <w:bCs/>
+                <w:sz w:val="24"/>
+              </w:rPr>
+              <w:t>Low Level Data Decoding and Data Fusion</w:t>
+            </w:r>
+          </w:p>
+          <w:p>
+            <w:pPr>
+              <w:rPr>
+                <w:i/>
+                <w:iCs/>
+                <w:sz w:val="24"/>
+              </w:rPr>
+            </w:pPr>
+            <w:r>
+              <w:rPr>
+                <w:i/>
+                <w:iCs/>
+                <w:sz w:val="24"/>
+              </w:rPr>
+              <w:t>November 2017 - Present</w:t>
+            </w:r>
+          </w:p>
+          <w:p>
+            <w:pPr>
+              <w:rPr>
+                <w:sz w:val="24"/>
+              </w:rPr>
+            </w:pPr>
+            <w:r>
+              <w:rPr>
+                <w:sz w:val="24"/>
+              </w:rPr>
+              <w:t>Process and decode binary data to structured data, and manage raw data in database.</w:t>
+            </w:r>
+          </w:p>
+          <w:p>
+            <w:pPr>
+              <w:rPr>
+                <w:sz w:val="24"/>
+              </w:rPr>
+            </w:pPr>
+          </w:p>
+          <w:p>
+            <w:pPr>
+              <w:rPr>
+                <w:b/>
+                <w:bCs/>
+                <w:sz w:val="24"/>
+              </w:rPr>
+            </w:pPr>
+            <w:r>
+              <w:rPr>
+                <w:b/>
+                <w:bCs/>
+                <w:sz w:val="24"/>
+              </w:rPr>
+              <w:t>Machine Learning Web App</w:t>
+            </w:r>
+          </w:p>
+          <w:p>
+            <w:pPr>
+              <w:rPr>
+                <w:i/>
+                <w:iCs/>
+                <w:sz w:val="24"/>
+              </w:rPr>
+            </w:pPr>
+            <w:r>
+              <w:rPr>
+                <w:i/>
+                <w:iCs/>
+                <w:sz w:val="24"/>
+              </w:rPr>
+              <w:t>July 2017 - November 2017</w:t>
+            </w:r>
+          </w:p>
+          <w:p>
+            <w:pPr>
+              <w:rPr>
+                <w:sz w:val="24"/>
+              </w:rPr>
+            </w:pPr>
+            <w:r>
+              <w:rPr>
+                <w:sz w:val="24"/>
+              </w:rPr>
+              <w:t xml:space="preserve">Deployed an image recognition web app that can </w:t>
+            </w:r>
+            <w:r>
+              <w:rPr>
+                <w:sz w:val="24"/>
+              </w:rPr>
+              <w:t>distinguish</w:t>
+            </w:r>
+            <w:r>
+              <w:rPr>
+                <w:sz w:val="24"/>
+              </w:rPr>
+              <w:t xml:space="preserve"> different types of vehicle platforms and weapon types. </w:t>
+            </w:r>
+            <w:r>
+              <w:rPr>
+                <w:sz w:val="24"/>
+              </w:rPr>
+              <w:t>Utilized</w:t>
+            </w:r>
+            <w:r>
+              <w:rPr>
+                <w:sz w:val="24"/>
+              </w:rPr>
+              <w:t xml:space="preserve"> technologies including Java Servlet for backend, python's </w:t>
+            </w:r>
+            <w:r>
+              <w:rPr>
+                <w:sz w:val="24"/>
+              </w:rPr>
+              <w:t>TensorFlow</w:t>
+            </w:r>
+            <w:r>
+              <w:rPr>
+                <w:sz w:val="24"/>
+              </w:rPr>
+              <w:t xml:space="preserve"> library for deep learning trained model, and jQuery for interactive </w:t>
+            </w:r>
+            <w:r>
+              <w:rPr>
+                <w:sz w:val="24"/>
+              </w:rPr>
+              <w:t>front-end</w:t>
+            </w:r>
+            <w:r>
+              <w:rPr>
+                <w:sz w:val="24"/>
+              </w:rPr>
+              <w:t xml:space="preserve"> look and feel.</w:t>
+            </w:r>
+          </w:p>
+          <w:p>
+            <w:pPr>
+              <w:rPr>
+                <w:sz w:val="24"/>
+              </w:rPr>
+            </w:pPr>
+          </w:p>
+          <w:p>
+            <w:pPr>
+              <w:rPr>
+                <w:b/>
+                <w:bCs/>
+                <w:sz w:val="24"/>
+              </w:rPr>
+            </w:pPr>
+            <w:r>
+              <w:rPr>
+                <w:b/>
+                <w:bCs/>
+                <w:sz w:val="24"/>
+              </w:rPr>
+              <w:t>Business Data Dashboard</w:t>
+            </w:r>
+          </w:p>
+          <w:p>
+            <w:pPr>
+              <w:rPr>
+                <w:i/>
+                <w:iCs/>
+                <w:sz w:val="24"/>
+              </w:rPr>
+            </w:pPr>
+            <w:r>
+              <w:rPr>
+                <w:i/>
+                <w:iCs/>
+                <w:sz w:val="24"/>
+              </w:rPr>
+              <w:t>August 2016 - February 2017</w:t>
+            </w:r>
+          </w:p>
+          <w:p>
+            <w:pPr>
+              <w:rPr>
+                <w:sz w:val="24"/>
+              </w:rPr>
+            </w:pPr>
+            <w:r>
+              <w:rPr>
+                <w:sz w:val="24"/>
+              </w:rPr>
+              <w:t>Designed and deployed static web pages to provide Navy's management the tools and data needed for their business.</w:t>
+            </w:r>
+          </w:p>
+          <w:p>
+            <w:pPr>
+              <w:rPr>
+                <w:sz w:val="24"/>
+              </w:rPr>
+            </w:pPr>
+          </w:p>
+        </w:tc>
+      </w:tr>
+      <w:tr>
+        <w:tc>
+          <w:tcPr>
+            <w:tcW w:w="2695" w:type="dxa"/>
+            <w:gridSpan w:val="2"/>
+            <w:tcBorders>
+              <w:top w:val="single" w:sz="4" w:space="0" w:color="auto"/>
+              <w:right w:val="single" w:sz="4" w:space="0" w:color="auto"/>
+            </w:tcBorders>
+          </w:tcPr>
+          <w:p>
+            <w:pPr>
+              <w:jc w:val="center"/>
+              <w:rPr>
+                <w:b/>
+                <w:sz w:val="36"/>
+              </w:rPr>
+            </w:pPr>
+            <w:r>
+              <w:rPr>
+                <w:b/>
+                <w:sz w:val="36"/>
+              </w:rPr>
+              <w:t>Education &amp; Certification</w:t>
+            </w:r>
+          </w:p>
+        </w:tc>
+        <w:tc>
+          <w:tcPr>
+            <w:tcW w:w="8095" w:type="dxa"/>
+            <w:gridSpan w:val="5"/>
+            <w:tcBorders>
+              <w:top w:val="single" w:sz="4" w:space="0" w:color="auto"/>
+              <w:left w:val="single" w:sz="4" w:space="0" w:color="auto"/>
+            </w:tcBorders>
+          </w:tcPr>
+          <w:p>
+            <w:pPr>
+              <w:rPr>
+                <w:i/>
+                <w:iCs/>
+                <w:sz w:val="24"/>
+              </w:rPr>
+            </w:pPr>
+            <w:r>
+              <w:rPr>
+                <w:b/>
+                <w:bCs/>
+                <w:sz w:val="24"/>
+              </w:rPr>
+              <w:t>California State University, Fullerton</w:t>
+            </w:r>
+            <w:r>
+              <w:rPr>
+                <w:b/>
+                <w:bCs/>
+                <w:sz w:val="24"/>
+              </w:rPr>
+              <w:t xml:space="preserve">                                                     </w:t>
+            </w:r>
+            <w:r>
+              <w:rPr>
+                <w:i/>
+                <w:iCs/>
+                <w:sz w:val="24"/>
+              </w:rPr>
+              <w:t>Class of 2016</w:t>
+            </w:r>
+          </w:p>
+          <w:p>
+            <w:pPr>
+              <w:rPr>
+                <w:sz w:val="24"/>
+              </w:rPr>
+            </w:pPr>
+            <w:r>
+              <w:rPr>
+                <w:sz w:val="24"/>
+              </w:rPr>
+              <w:t>Bachelor of Science, Software Engineering</w:t>
+            </w:r>
+          </w:p>
+        </w:tc>
+      </w:tr>
+    </w:tbl>
     <w:p>
-      <w:bookmarkStart w:id="0" w:name="_GoBack"/>
-      <w:bookmarkEnd w:id="0"/>
+      <w:pPr>
+        <w:tabs>
+          <w:tab w:val="left" w:pos="9007"/>
+        </w:tabs>
+        <w:rPr>
+          <w:sz w:val="24"/>
+        </w:rPr>
+      </w:pPr>
     </w:p>
     <w:sectPr>
       <w:pgSz w:w="12240" w:h="15840"/>
-      <w:pgMar w:top="0" w:right="0" w:bottom="0" w:left="0" w:header="720" w:footer="720" w:gutter="0"/>
+      <w:pgMar w:top="720" w:right="720" w:bottom="720" w:left="720" w:header="720" w:footer="720" w:gutter="0"/>
       <w:cols w:space="720"/>
       <w:docGrid w:linePitch="360"/>
     </w:sectPr>
@@ -632,7 +1725,6 @@
   <w:style w:type="character" w:default="1" w:styleId="DefaultParagraphFont">
     <w:name w:val="Default Paragraph Font"/>
     <w:uiPriority w:val="1"/>
-    <w:semiHidden/>
     <w:unhideWhenUsed/>
   </w:style>
   <w:style w:type="table" w:default="1" w:styleId="TableNormal">
@@ -754,7 +1846,6 @@
     <w:name w:val="Hyperlink"/>
     <w:basedOn w:val="DefaultParagraphFont"/>
     <w:uiPriority w:val="99"/>
-    <w:semiHidden/>
     <w:unhideWhenUsed/>
     <w:rsid w:val="00F200AC"/>
     <w:rPr>
@@ -805,6 +1896,37 @@
       <w:rFonts w:ascii="Segoe UI" w:hAnsi="Segoe UI" w:cs="Segoe UI"/>
       <w:sz w:val="18"/>
       <w:szCs w:val="18"/>
+    </w:rPr>
+  </w:style>
+  <w:style w:type="table" w:styleId="TableGrid">
+    <w:name w:val="Table Grid"/>
+    <w:basedOn w:val="TableNormal"/>
+    <w:uiPriority w:val="39"/>
+    <w:rsid w:val="00E77C99"/>
+    <w:pPr>
+      <w:spacing w:after="0" w:line="240" w:lineRule="auto"/>
+    </w:pPr>
+    <w:tblPr>
+      <w:tblBorders>
+        <w:top w:val="single" w:sz="4" w:space="0" w:color="auto"/>
+        <w:left w:val="single" w:sz="4" w:space="0" w:color="auto"/>
+        <w:bottom w:val="single" w:sz="4" w:space="0" w:color="auto"/>
+        <w:right w:val="single" w:sz="4" w:space="0" w:color="auto"/>
+        <w:insideH w:val="single" w:sz="4" w:space="0" w:color="auto"/>
+        <w:insideV w:val="single" w:sz="4" w:space="0" w:color="auto"/>
+      </w:tblBorders>
+    </w:tblPr>
+  </w:style>
+  <w:style w:type="character" w:styleId="UnresolvedMention">
+    <w:name w:val="Unresolved Mention"/>
+    <w:basedOn w:val="DefaultParagraphFont"/>
+    <w:uiPriority w:val="99"/>
+    <w:semiHidden/>
+    <w:unhideWhenUsed/>
+    <w:rsid w:val="00E77C99"/>
+    <w:rPr>
+      <w:color w:val="605E5C"/>
+      <w:shd w:val="clear" w:color="auto" w:fill="E1DFDD"/>
     </w:rPr>
   </w:style>
 </w:styles>

</xml_diff>

<commit_message>
make download resume one page
</commit_message>
<xml_diff>
--- a/myResume.docx
+++ b/myResume.docx
@@ -135,10 +135,7 @@
         <w:t>I am a Jr. Software Developer whom is passionate about programming and a fast learner. I have experiences with web development, machine learning algorithm, data fusion and data science. With my career begin in Defense and Aerospace industry, I am experienced in Mission Planning software and process, and Electronic Warfare. I currently hold DoD Secret Clearance.</w:t>
       </w:r>
       <w:r>
-        <w:t xml:space="preserve"> </w:t>
-      </w:r>
-      <w:r>
-        <w:t xml:space="preserve"> </w:t>
+        <w:t xml:space="preserve">  </w:t>
       </w:r>
     </w:p>
     <w:p>
@@ -225,8 +222,6 @@
             <w:r>
               <w:t>VHDL</w:t>
             </w:r>
-            <w:bookmarkStart w:id="0" w:name="_GoBack"/>
-            <w:bookmarkEnd w:id="0"/>
           </w:p>
         </w:tc>
         <w:tc>
@@ -240,7 +235,10 @@
           </w:p>
           <w:p>
             <w:r>
-              <w:t>Agile Methodology</w:t>
+              <w:t>Agile</w:t>
+            </w:r>
+            <w:r>
+              <w:t>/Scrum</w:t>
             </w:r>
           </w:p>
           <w:p>
@@ -576,40 +574,90 @@
         </w:rPr>
         <w:t>EDUCATION</w:t>
       </w:r>
-    </w:p>
-    <w:p>
-      <w:pPr>
+      <w:r>
+        <w:rPr>
+          <w:b/>
+          <w:bCs/>
+        </w:rPr>
+        <w:t xml:space="preserve"> </w:t>
+      </w:r>
+      <w:r>
+        <w:rPr>
+          <w:b/>
+          <w:bCs/>
+        </w:rPr>
+        <w:tab/>
+      </w:r>
+      <w:r>
+        <w:rPr>
+          <w:b/>
+          <w:bCs/>
+        </w:rPr>
+        <w:tab/>
+      </w:r>
+      <w:r>
+        <w:rPr>
+          <w:b/>
+          <w:bCs/>
+        </w:rPr>
+        <w:tab/>
+      </w:r>
+      <w:r>
+        <w:rPr>
+          <w:b/>
+          <w:bCs/>
+        </w:rPr>
+        <w:tab/>
+      </w:r>
+      <w:r>
+        <w:rPr>
+          <w:b/>
+          <w:bCs/>
+        </w:rPr>
+        <w:tab/>
+      </w:r>
+      <w:r>
+        <w:rPr>
+          <w:b/>
+          <w:bCs/>
+        </w:rPr>
+        <w:t>California State University, Fullerton</w:t>
+      </w:r>
+    </w:p>
+    <w:p>
+      <w:r>
+        <w:t>Bachelor of Science, Software Engineering</w:t>
+      </w:r>
+      <w:r>
+        <w:t xml:space="preserve"> </w:t>
+      </w:r>
+      <w:r>
+        <w:tab/>
+      </w:r>
+      <w:r>
+        <w:tab/>
+      </w:r>
+      <w:r>
+        <w:tab/>
+      </w:r>
+      <w:bookmarkStart w:id="0" w:name="_GoBack"/>
+      <w:bookmarkEnd w:id="0"/>
+      <w:r>
+        <w:tab/>
+      </w:r>
+      <w:r>
+        <w:tab/>
+      </w:r>
+      <w:r>
+        <w:tab/>
+        <w:t xml:space="preserve"> </w:t>
+      </w:r>
+      <w:r>
         <w:rPr>
           <w:i/>
           <w:iCs/>
         </w:rPr>
-      </w:pPr>
-      <w:r>
-        <w:rPr>
-          <w:b/>
-          <w:bCs/>
-        </w:rPr>
-        <w:t>California State University, Fullerton</w:t>
-      </w:r>
-      <w:r>
-        <w:rPr>
-          <w:b/>
-          <w:bCs/>
-        </w:rPr>
-        <w:t xml:space="preserve">                                                     </w:t>
-      </w:r>
-      <w:r>
-        <w:rPr>
-          <w:i/>
-          <w:iCs/>
-        </w:rPr>
         <w:t>Class of 2016</w:t>
-      </w:r>
-    </w:p>
-    <w:p>
-      <w:r>
-        <w:lastRenderedPageBreak/>
-        <w:t>Bachelor of Science, Software Engineering</w:t>
       </w:r>
     </w:p>
     <w:sectPr>
@@ -893,6 +941,7 @@
     <w:lsdException w:name="HTML Sample" w:semiHidden="1" w:unhideWhenUsed="1"/>
     <w:lsdException w:name="HTML Typewriter" w:semiHidden="1" w:unhideWhenUsed="1"/>
     <w:lsdException w:name="HTML Variable" w:semiHidden="1" w:unhideWhenUsed="1"/>
+    <w:lsdException w:name="Normal Table" w:semiHidden="1" w:unhideWhenUsed="1"/>
     <w:lsdException w:name="annotation subject" w:semiHidden="1" w:unhideWhenUsed="1"/>
     <w:lsdException w:name="No List" w:semiHidden="1" w:unhideWhenUsed="1"/>
     <w:lsdException w:name="Outline List 1" w:semiHidden="1" w:unhideWhenUsed="1"/>
@@ -939,8 +988,10 @@
     <w:lsdException w:name="Table Subtle 2" w:semiHidden="1" w:unhideWhenUsed="1"/>
     <w:lsdException w:name="Table Web 1" w:semiHidden="1" w:unhideWhenUsed="1"/>
     <w:lsdException w:name="Table Web 2" w:semiHidden="1" w:unhideWhenUsed="1"/>
+    <w:lsdException w:name="Table Web 3" w:semiHidden="1" w:unhideWhenUsed="1"/>
     <w:lsdException w:name="Balloon Text" w:semiHidden="1" w:unhideWhenUsed="1"/>
     <w:lsdException w:name="Table Grid" w:uiPriority="39"/>
+    <w:lsdException w:name="Table Theme" w:semiHidden="1" w:unhideWhenUsed="1"/>
     <w:lsdException w:name="Placeholder Text" w:semiHidden="1"/>
     <w:lsdException w:name="No Spacing" w:uiPriority="1" w:qFormat="1"/>
     <w:lsdException w:name="Light Shading" w:uiPriority="60"/>

</xml_diff>

<commit_message>
add new place at raytheon
</commit_message>
<xml_diff>
--- a/myResume.docx
+++ b/myResume.docx
@@ -1,6 +1,6 @@
 
 <file path=word/document.xml><?xml version="1.0" encoding="utf-8"?>
-<w:document xmlns:wpc="http://schemas.microsoft.com/office/word/2010/wordprocessingCanvas" xmlns:cx="http://schemas.microsoft.com/office/drawing/2014/chartex" xmlns:cx1="http://schemas.microsoft.com/office/drawing/2015/9/8/chartex" xmlns:cx2="http://schemas.microsoft.com/office/drawing/2015/10/21/chartex" xmlns:cx3="http://schemas.microsoft.com/office/drawing/2016/5/9/chartex" xmlns:cx4="http://schemas.microsoft.com/office/drawing/2016/5/10/chartex" xmlns:cx5="http://schemas.microsoft.com/office/drawing/2016/5/11/chartex" xmlns:cx6="http://schemas.microsoft.com/office/drawing/2016/5/12/chartex" xmlns:cx7="http://schemas.microsoft.com/office/drawing/2016/5/13/chartex" xmlns:cx8="http://schemas.microsoft.com/office/drawing/2016/5/14/chartex" xmlns:mc="http://schemas.openxmlformats.org/markup-compatibility/2006" xmlns:aink="http://schemas.microsoft.com/office/drawing/2016/ink" xmlns:am3d="http://schemas.microsoft.com/office/drawing/2017/model3d" xmlns:o="urn:schemas-microsoft-com:office:office" xmlns:r="http://schemas.openxmlformats.org/officeDocument/2006/relationships" xmlns:m="http://schemas.openxmlformats.org/officeDocument/2006/math" xmlns:v="urn:schemas-microsoft-com:vml" xmlns:wp14="http://schemas.microsoft.com/office/word/2010/wordprocessingDrawing" xmlns:wp="http://schemas.openxmlformats.org/drawingml/2006/wordprocessingDrawing" xmlns:w10="urn:schemas-microsoft-com:office:word" xmlns:w="http://schemas.openxmlformats.org/wordprocessingml/2006/main" xmlns:w14="http://schemas.microsoft.com/office/word/2010/wordml" xmlns:w15="http://schemas.microsoft.com/office/word/2012/wordml" xmlns:w16cex="http://schemas.microsoft.com/office/word/2018/wordml/cex" xmlns:w16cid="http://schemas.microsoft.com/office/word/2016/wordml/cid" xmlns:w16="http://schemas.microsoft.com/office/word/2018/wordml" xmlns:w16sdtdh="http://schemas.microsoft.com/office/word/2020/wordml/sdtdatahash" xmlns:w16se="http://schemas.microsoft.com/office/word/2015/wordml/symex" xmlns:wpg="http://schemas.microsoft.com/office/word/2010/wordprocessingGroup" xmlns:wpi="http://schemas.microsoft.com/office/word/2010/wordprocessingInk" xmlns:wne="http://schemas.microsoft.com/office/word/2006/wordml" xmlns:wps="http://schemas.microsoft.com/office/word/2010/wordprocessingShape" mc:Ignorable="w14 w15 w16se w16cid w16 w16cex w16sdtdh wp14">
+<w:document xmlns:wpc="http://schemas.microsoft.com/office/word/2010/wordprocessingCanvas" xmlns:cx="http://schemas.microsoft.com/office/drawing/2014/chartex" xmlns:cx1="http://schemas.microsoft.com/office/drawing/2015/9/8/chartex" xmlns:cx2="http://schemas.microsoft.com/office/drawing/2015/10/21/chartex" xmlns:cx3="http://schemas.microsoft.com/office/drawing/2016/5/9/chartex" xmlns:cx4="http://schemas.microsoft.com/office/drawing/2016/5/10/chartex" xmlns:cx5="http://schemas.microsoft.com/office/drawing/2016/5/11/chartex" xmlns:cx6="http://schemas.microsoft.com/office/drawing/2016/5/12/chartex" xmlns:cx7="http://schemas.microsoft.com/office/drawing/2016/5/13/chartex" xmlns:cx8="http://schemas.microsoft.com/office/drawing/2016/5/14/chartex" xmlns:mc="http://schemas.openxmlformats.org/markup-compatibility/2006" xmlns:aink="http://schemas.microsoft.com/office/drawing/2016/ink" xmlns:am3d="http://schemas.microsoft.com/office/drawing/2017/model3d" xmlns:o="urn:schemas-microsoft-com:office:office" xmlns:oel="http://schemas.microsoft.com/office/2019/extlst" xmlns:r="http://schemas.openxmlformats.org/officeDocument/2006/relationships" xmlns:m="http://schemas.openxmlformats.org/officeDocument/2006/math" xmlns:v="urn:schemas-microsoft-com:vml" xmlns:wp14="http://schemas.microsoft.com/office/word/2010/wordprocessingDrawing" xmlns:wp="http://schemas.openxmlformats.org/drawingml/2006/wordprocessingDrawing" xmlns:w10="urn:schemas-microsoft-com:office:word" xmlns:w="http://schemas.openxmlformats.org/wordprocessingml/2006/main" xmlns:w14="http://schemas.microsoft.com/office/word/2010/wordml" xmlns:w15="http://schemas.microsoft.com/office/word/2012/wordml" xmlns:w16cex="http://schemas.microsoft.com/office/word/2018/wordml/cex" xmlns:w16cid="http://schemas.microsoft.com/office/word/2016/wordml/cid" xmlns:w16="http://schemas.microsoft.com/office/word/2018/wordml" xmlns:w16sdtdh="http://schemas.microsoft.com/office/word/2020/wordml/sdtdatahash" xmlns:w16se="http://schemas.microsoft.com/office/word/2015/wordml/symex" xmlns:wpg="http://schemas.microsoft.com/office/word/2010/wordprocessingGroup" xmlns:wpi="http://schemas.microsoft.com/office/word/2010/wordprocessingInk" xmlns:wne="http://schemas.microsoft.com/office/word/2006/wordml" xmlns:wps="http://schemas.microsoft.com/office/word/2010/wordprocessingShape" mc:Ignorable="w14 w15 w16se w16cid w16 w16cex w16sdtdh wp14">
   <w:body>
     <w:p>
       <w:pPr>
@@ -13,6 +13,7 @@
       </w:pPr>
       <w:r>
         <w:rPr>
+          <w:noProof/>
           <w:sz w:val="40"/>
           <w:szCs w:val="40"/>
         </w:rPr>
@@ -1445,7 +1446,25 @@
           <w:sz w:val="20"/>
           <w:szCs w:val="20"/>
         </w:rPr>
-        <w:t xml:space="preserve">MS, Computer Science | Expected June 2022 | California state University, Channel Islands </w:t>
+        <w:t>MS, Computer Science | </w:t>
+      </w:r>
+      <w:r>
+        <w:rPr>
+          <w:b w:val="0"/>
+          <w:bCs/>
+          <w:sz w:val="20"/>
+          <w:szCs w:val="20"/>
+        </w:rPr>
+        <w:t>May</w:t>
+      </w:r>
+      <w:r>
+        <w:rPr>
+          <w:b w:val="0"/>
+          <w:bCs/>
+          <w:sz w:val="20"/>
+          <w:szCs w:val="20"/>
+        </w:rPr>
+        <w:t xml:space="preserve"> 2022 | California state University, Channel Islands </w:t>
       </w:r>
     </w:p>
     <w:p>
@@ -1468,7 +1487,25 @@
           <w:sz w:val="20"/>
           <w:szCs w:val="20"/>
         </w:rPr>
-        <w:t>BS, Computer Engineering | June 2016 | California state university, Fullerton</w:t>
+        <w:t>BS, Computer Engineering | </w:t>
+      </w:r>
+      <w:r>
+        <w:rPr>
+          <w:b w:val="0"/>
+          <w:bCs/>
+          <w:sz w:val="20"/>
+          <w:szCs w:val="20"/>
+        </w:rPr>
+        <w:t>May</w:t>
+      </w:r>
+      <w:r>
+        <w:rPr>
+          <w:b w:val="0"/>
+          <w:bCs/>
+          <w:sz w:val="20"/>
+          <w:szCs w:val="20"/>
+        </w:rPr>
+        <w:t xml:space="preserve"> 2016 | California state university, Fullerton</w:t>
       </w:r>
     </w:p>
     <w:p>
@@ -1570,7 +1607,7 @@
 </file>
 
 <file path=word/numbering.xml><?xml version="1.0" encoding="utf-8"?>
-<w:numbering xmlns:wpc="http://schemas.microsoft.com/office/word/2010/wordprocessingCanvas" xmlns:cx="http://schemas.microsoft.com/office/drawing/2014/chartex" xmlns:cx1="http://schemas.microsoft.com/office/drawing/2015/9/8/chartex" xmlns:cx2="http://schemas.microsoft.com/office/drawing/2015/10/21/chartex" xmlns:cx3="http://schemas.microsoft.com/office/drawing/2016/5/9/chartex" xmlns:cx4="http://schemas.microsoft.com/office/drawing/2016/5/10/chartex" xmlns:cx5="http://schemas.microsoft.com/office/drawing/2016/5/11/chartex" xmlns:cx6="http://schemas.microsoft.com/office/drawing/2016/5/12/chartex" xmlns:cx7="http://schemas.microsoft.com/office/drawing/2016/5/13/chartex" xmlns:cx8="http://schemas.microsoft.com/office/drawing/2016/5/14/chartex" xmlns:mc="http://schemas.openxmlformats.org/markup-compatibility/2006" xmlns:aink="http://schemas.microsoft.com/office/drawing/2016/ink" xmlns:am3d="http://schemas.microsoft.com/office/drawing/2017/model3d" xmlns:o="urn:schemas-microsoft-com:office:office" xmlns:r="http://schemas.openxmlformats.org/officeDocument/2006/relationships" xmlns:m="http://schemas.openxmlformats.org/officeDocument/2006/math" xmlns:v="urn:schemas-microsoft-com:vml" xmlns:wp14="http://schemas.microsoft.com/office/word/2010/wordprocessingDrawing" xmlns:wp="http://schemas.openxmlformats.org/drawingml/2006/wordprocessingDrawing" xmlns:w10="urn:schemas-microsoft-com:office:word" xmlns:w="http://schemas.openxmlformats.org/wordprocessingml/2006/main" xmlns:w14="http://schemas.microsoft.com/office/word/2010/wordml" xmlns:w15="http://schemas.microsoft.com/office/word/2012/wordml" xmlns:w16cex="http://schemas.microsoft.com/office/word/2018/wordml/cex" xmlns:w16cid="http://schemas.microsoft.com/office/word/2016/wordml/cid" xmlns:w16="http://schemas.microsoft.com/office/word/2018/wordml" xmlns:w16sdtdh="http://schemas.microsoft.com/office/word/2020/wordml/sdtdatahash" xmlns:w16se="http://schemas.microsoft.com/office/word/2015/wordml/symex" xmlns:wpg="http://schemas.microsoft.com/office/word/2010/wordprocessingGroup" xmlns:wpi="http://schemas.microsoft.com/office/word/2010/wordprocessingInk" xmlns:wne="http://schemas.microsoft.com/office/word/2006/wordml" xmlns:wps="http://schemas.microsoft.com/office/word/2010/wordprocessingShape" mc:Ignorable="w14 w15 w16se w16cid w16 w16cex w16sdtdh wp14">
+<w:numbering xmlns:wpc="http://schemas.microsoft.com/office/word/2010/wordprocessingCanvas" xmlns:cx="http://schemas.microsoft.com/office/drawing/2014/chartex" xmlns:cx1="http://schemas.microsoft.com/office/drawing/2015/9/8/chartex" xmlns:cx2="http://schemas.microsoft.com/office/drawing/2015/10/21/chartex" xmlns:cx3="http://schemas.microsoft.com/office/drawing/2016/5/9/chartex" xmlns:cx4="http://schemas.microsoft.com/office/drawing/2016/5/10/chartex" xmlns:cx5="http://schemas.microsoft.com/office/drawing/2016/5/11/chartex" xmlns:cx6="http://schemas.microsoft.com/office/drawing/2016/5/12/chartex" xmlns:cx7="http://schemas.microsoft.com/office/drawing/2016/5/13/chartex" xmlns:cx8="http://schemas.microsoft.com/office/drawing/2016/5/14/chartex" xmlns:mc="http://schemas.openxmlformats.org/markup-compatibility/2006" xmlns:aink="http://schemas.microsoft.com/office/drawing/2016/ink" xmlns:am3d="http://schemas.microsoft.com/office/drawing/2017/model3d" xmlns:o="urn:schemas-microsoft-com:office:office" xmlns:oel="http://schemas.microsoft.com/office/2019/extlst" xmlns:r="http://schemas.openxmlformats.org/officeDocument/2006/relationships" xmlns:m="http://schemas.openxmlformats.org/officeDocument/2006/math" xmlns:v="urn:schemas-microsoft-com:vml" xmlns:wp14="http://schemas.microsoft.com/office/word/2010/wordprocessingDrawing" xmlns:wp="http://schemas.openxmlformats.org/drawingml/2006/wordprocessingDrawing" xmlns:w10="urn:schemas-microsoft-com:office:word" xmlns:w="http://schemas.openxmlformats.org/wordprocessingml/2006/main" xmlns:w14="http://schemas.microsoft.com/office/word/2010/wordml" xmlns:w15="http://schemas.microsoft.com/office/word/2012/wordml" xmlns:w16cex="http://schemas.microsoft.com/office/word/2018/wordml/cex" xmlns:w16cid="http://schemas.microsoft.com/office/word/2016/wordml/cid" xmlns:w16="http://schemas.microsoft.com/office/word/2018/wordml" xmlns:w16sdtdh="http://schemas.microsoft.com/office/word/2020/wordml/sdtdatahash" xmlns:w16se="http://schemas.microsoft.com/office/word/2015/wordml/symex" xmlns:wpg="http://schemas.microsoft.com/office/word/2010/wordprocessingGroup" xmlns:wpi="http://schemas.microsoft.com/office/word/2010/wordprocessingInk" xmlns:wne="http://schemas.microsoft.com/office/word/2006/wordml" xmlns:wps="http://schemas.microsoft.com/office/word/2010/wordprocessingShape" mc:Ignorable="w14 w15 w16se w16cid w16 w16cex w16sdtdh wp14">
   <w:abstractNum w:abstractNumId="0" w15:restartNumberingAfterBreak="0">
     <w:nsid w:val="34FB43DF"/>
     <w:multiLevelType w:val="multilevel"/>
@@ -1937,13 +1974,13 @@
       </w:rPr>
     </w:lvl>
   </w:abstractNum>
-  <w:num w:numId="1">
+  <w:num w:numId="1" w16cid:durableId="678894697">
     <w:abstractNumId w:val="2"/>
   </w:num>
-  <w:num w:numId="2">
+  <w:num w:numId="2" w16cid:durableId="484784224">
     <w:abstractNumId w:val="0"/>
   </w:num>
-  <w:num w:numId="3">
+  <w:num w:numId="3" w16cid:durableId="1913469638">
     <w:abstractNumId w:val="1"/>
   </w:num>
 </w:numbering>

</xml_diff>

<commit_message>
make resume into one page
</commit_message>
<xml_diff>
--- a/myResume.docx
+++ b/myResume.docx
@@ -223,7 +223,21 @@
           <w:sz w:val="20"/>
           <w:szCs w:val="20"/>
         </w:rPr>
-        <w:t xml:space="preserve"> engineer with over 5 years of experience</w:t>
+        <w:t xml:space="preserve"> engineer with over </w:t>
+      </w:r>
+      <w:r>
+        <w:rPr>
+          <w:sz w:val="20"/>
+          <w:szCs w:val="20"/>
+        </w:rPr>
+        <w:t>6</w:t>
+      </w:r>
+      <w:r>
+        <w:rPr>
+          <w:sz w:val="20"/>
+          <w:szCs w:val="20"/>
+        </w:rPr>
+        <w:t xml:space="preserve"> years of experience</w:t>
       </w:r>
       <w:r>
         <w:rPr>
@@ -482,27 +496,7 @@
                 <w:sz w:val="20"/>
                 <w:szCs w:val="20"/>
               </w:rPr>
-              <w:t xml:space="preserve"> Servlet, React, HTML, CSS, D3, JavaScript, </w:t>
-            </w:r>
-            <w:proofErr w:type="gramStart"/>
-            <w:r>
-              <w:rPr>
-                <w:b w:val="0"/>
-                <w:smallCaps w:val="0"/>
-                <w:sz w:val="20"/>
-                <w:szCs w:val="20"/>
-              </w:rPr>
-              <w:t>jQuery</w:t>
-            </w:r>
-            <w:proofErr w:type="gramEnd"/>
-            <w:r>
-              <w:rPr>
-                <w:b w:val="0"/>
-                <w:smallCaps w:val="0"/>
-                <w:sz w:val="20"/>
-                <w:szCs w:val="20"/>
-              </w:rPr>
-              <w:t xml:space="preserve"> </w:t>
+              <w:t xml:space="preserve"> Servlet, React, HTML, CSS, D3, JavaScript, jQuery </w:t>
             </w:r>
           </w:p>
           <w:p>
@@ -525,7 +519,6 @@
               </w:rPr>
               <w:t xml:space="preserve">Machine Learning Tools: </w:t>
             </w:r>
-            <w:proofErr w:type="spellStart"/>
             <w:r>
               <w:rPr>
                 <w:b w:val="0"/>
@@ -533,37 +526,7 @@
                 <w:sz w:val="20"/>
                 <w:szCs w:val="20"/>
               </w:rPr>
-              <w:t>Keras</w:t>
-            </w:r>
-            <w:proofErr w:type="spellEnd"/>
-            <w:r>
-              <w:rPr>
-                <w:b w:val="0"/>
-                <w:smallCaps w:val="0"/>
-                <w:sz w:val="20"/>
-                <w:szCs w:val="20"/>
-              </w:rPr>
-              <w:t xml:space="preserve">, </w:t>
-            </w:r>
-            <w:proofErr w:type="spellStart"/>
-            <w:r>
-              <w:rPr>
-                <w:b w:val="0"/>
-                <w:smallCaps w:val="0"/>
-                <w:sz w:val="20"/>
-                <w:szCs w:val="20"/>
-              </w:rPr>
-              <w:t>ScikitLearn</w:t>
-            </w:r>
-            <w:proofErr w:type="spellEnd"/>
-            <w:r>
-              <w:rPr>
-                <w:b w:val="0"/>
-                <w:smallCaps w:val="0"/>
-                <w:sz w:val="20"/>
-                <w:szCs w:val="20"/>
-              </w:rPr>
-              <w:t>, TensorFlow</w:t>
+              <w:t>Keras, ScikitLearn, TensorFlow</w:t>
             </w:r>
           </w:p>
           <w:p>
@@ -862,6 +825,7 @@
               <w:spacing w:before="100" w:afterLines="60" w:after="144"/>
               <w:ind w:left="699"/>
               <w:jc w:val="both"/>
+              <w:outlineLvl w:val="1"/>
               <w:rPr>
                 <w:b w:val="0"/>
                 <w:bCs/>
@@ -937,7 +901,42 @@
           <w:sz w:val="20"/>
           <w:szCs w:val="20"/>
         </w:rPr>
-        <w:t xml:space="preserve">NAVAIR </w:t>
+        <w:t xml:space="preserve">Raytheon </w:t>
+      </w:r>
+      <w:r>
+        <w:rPr>
+          <w:sz w:val="20"/>
+          <w:szCs w:val="20"/>
+        </w:rPr>
+        <w:t>I</w:t>
+      </w:r>
+      <w:r>
+        <w:rPr>
+          <w:sz w:val="20"/>
+          <w:szCs w:val="20"/>
+        </w:rPr>
+        <w:t xml:space="preserve">ntelligence &amp; </w:t>
+      </w:r>
+      <w:r>
+        <w:rPr>
+          <w:sz w:val="20"/>
+          <w:szCs w:val="20"/>
+        </w:rPr>
+        <w:t>S</w:t>
+      </w:r>
+      <w:r>
+        <w:rPr>
+          <w:sz w:val="20"/>
+          <w:szCs w:val="20"/>
+        </w:rPr>
+        <w:t>pace</w:t>
+      </w:r>
+      <w:r>
+        <w:rPr>
+          <w:sz w:val="20"/>
+          <w:szCs w:val="20"/>
+        </w:rPr>
+        <w:t xml:space="preserve"> </w:t>
       </w:r>
       <w:r>
         <w:rPr>
@@ -1018,15 +1017,13 @@
           <w:szCs w:val="20"/>
         </w:rPr>
       </w:pPr>
-      <w:proofErr w:type="spellStart"/>
-      <w:r>
-        <w:rPr>
-          <w:sz w:val="20"/>
-          <w:szCs w:val="20"/>
-        </w:rPr>
-        <w:t>Develope</w:t>
-      </w:r>
-      <w:proofErr w:type="spellEnd"/>
+      <w:r>
+        <w:rPr>
+          <w:sz w:val="20"/>
+          <w:szCs w:val="20"/>
+        </w:rPr>
+        <w:t>Develop</w:t>
+      </w:r>
       <w:r>
         <w:rPr>
           <w:sz w:val="20"/>
@@ -1399,14 +1396,14 @@
           <w:sz w:val="20"/>
           <w:szCs w:val="20"/>
         </w:rPr>
-        <w:t xml:space="preserve"> Level 3</w:t>
-      </w:r>
-      <w:r>
-        <w:rPr>
-          <w:sz w:val="20"/>
-          <w:szCs w:val="20"/>
-        </w:rPr>
-        <w:t xml:space="preserve"> | </w:t>
+        <w:t xml:space="preserve"> </w:t>
+      </w:r>
+      <w:r>
+        <w:rPr>
+          <w:sz w:val="20"/>
+          <w:szCs w:val="20"/>
+        </w:rPr>
+        <w:t>| </w:t>
       </w:r>
       <w:r>
         <w:rPr>
@@ -1600,7 +1597,14 @@
           <w:sz w:val="20"/>
           <w:szCs w:val="20"/>
         </w:rPr>
-        <w:t xml:space="preserve"> multiple projects from VB.NET onto C# and refactored the code to the MVVM patterns and followed coding standards guided in Clean Code.</w:t>
+        <w:t xml:space="preserve"> multiple projects from VB.NET onto C# and refactored the code to the MVVM patterns and </w:t>
+      </w:r>
+      <w:r>
+        <w:rPr>
+          <w:sz w:val="20"/>
+          <w:szCs w:val="20"/>
+        </w:rPr>
+        <w:t>standards.</w:t>
       </w:r>
     </w:p>
     <w:p>
@@ -1640,14 +1644,28 @@
           <w:sz w:val="20"/>
           <w:szCs w:val="20"/>
         </w:rPr>
-        <w:t xml:space="preserve">Software Engineer </w:t>
-      </w:r>
-      <w:r>
-        <w:rPr>
-          <w:sz w:val="20"/>
-          <w:szCs w:val="20"/>
-        </w:rPr>
-        <w:t>Level 2</w:t>
+        <w:t xml:space="preserve">Junior </w:t>
+      </w:r>
+      <w:r>
+        <w:rPr>
+          <w:sz w:val="20"/>
+          <w:szCs w:val="20"/>
+        </w:rPr>
+        <w:t xml:space="preserve">Computer </w:t>
+      </w:r>
+      <w:r>
+        <w:rPr>
+          <w:sz w:val="20"/>
+          <w:szCs w:val="20"/>
+        </w:rPr>
+        <w:t>Engineer</w:t>
+      </w:r>
+      <w:r>
+        <w:rPr>
+          <w:sz w:val="20"/>
+          <w:szCs w:val="20"/>
+        </w:rPr>
+        <w:t xml:space="preserve"> </w:t>
       </w:r>
       <w:r>
         <w:rPr>
@@ -1698,7 +1716,14 @@
           <w:sz w:val="20"/>
           <w:szCs w:val="20"/>
         </w:rPr>
-        <w:t>Deployed an image recognition web app that can classify types of aircraft and detect weapon types on the aircraft, by retraining InceptionV3 using TensorFlow 1.3.0.</w:t>
+        <w:t>Deployed an image recognition web app that can classify types of aircraft and detect weapon types on the aircraft</w:t>
+      </w:r>
+      <w:r>
+        <w:rPr>
+          <w:sz w:val="20"/>
+          <w:szCs w:val="20"/>
+        </w:rPr>
+        <w:t>.</w:t>
       </w:r>
     </w:p>
     <w:p>
@@ -1721,14 +1746,35 @@
           <w:sz w:val="20"/>
           <w:szCs w:val="20"/>
         </w:rPr>
-        <w:t>Designed and deployed static web pages to provide Navy's management the tools and data needed for their business</w:t>
-      </w:r>
-      <w:r>
-        <w:rPr>
-          <w:sz w:val="20"/>
-          <w:szCs w:val="20"/>
-        </w:rPr>
-        <w:t>, while applying Google’s Material Design</w:t>
+        <w:t xml:space="preserve">Designed and deployed </w:t>
+      </w:r>
+      <w:r>
+        <w:rPr>
+          <w:sz w:val="20"/>
+          <w:szCs w:val="20"/>
+        </w:rPr>
+        <w:t>front end</w:t>
+      </w:r>
+      <w:r>
+        <w:rPr>
+          <w:sz w:val="20"/>
+          <w:szCs w:val="20"/>
+        </w:rPr>
+        <w:t xml:space="preserve"> t</w:t>
+      </w:r>
+      <w:r>
+        <w:rPr>
+          <w:sz w:val="20"/>
+          <w:szCs w:val="20"/>
+        </w:rPr>
+        <w:t xml:space="preserve">o </w:t>
+      </w:r>
+      <w:r>
+        <w:rPr>
+          <w:sz w:val="20"/>
+          <w:szCs w:val="20"/>
+        </w:rPr>
+        <w:t>Navy's management the tools and data</w:t>
       </w:r>
       <w:r>
         <w:rPr>
@@ -1795,7 +1841,6 @@
         <w:rPr>
           <w:color w:val="0070C0"/>
         </w:rPr>
-        <w:lastRenderedPageBreak/>
         <w:t>Award and Certificate</w:t>
       </w:r>
     </w:p>

</xml_diff>